<commit_message>
added some notes in our to-do file
</commit_message>
<xml_diff>
--- a/schedule/open_todos_06.11.docx
+++ b/schedule/open_todos_06.11.docx
@@ -136,6 +136,119 @@
       </w:pPr>
       <w:r>
         <w:t>Idee: Daten für 2024 simulieren &amp; ähnlich zu Power BI Diagramme machen mit z.B. kritische Grenze überschritten neues Gerät</w:t>
+      </w:r>
+    </w:p>
+    <w:p>
+      <w:pPr>
+        <w:pStyle w:val="Listenabsatz"/>
+        <w:numPr>
+          <w:ilvl w:val="1"/>
+          <w:numId w:val="1"/>
+        </w:numPr>
+      </w:pPr>
+      <w:proofErr w:type="spellStart"/>
+      <w:r>
+        <w:t>Spidernet</w:t>
+      </w:r>
+      <w:proofErr w:type="spellEnd"/>
+      <w:r>
+        <w:t xml:space="preserve"> </w:t>
+      </w:r>
+      <w:proofErr w:type="spellStart"/>
+      <w:r>
+        <w:t>Graphic</w:t>
+      </w:r>
+      <w:proofErr w:type="spellEnd"/>
+      <w:r>
+        <w:t xml:space="preserve"> für Gerätauslastung mit Grenzüber- und Unterschreitung</w:t>
+      </w:r>
+    </w:p>
+    <w:p>
+      <w:pPr>
+        <w:pStyle w:val="Listenabsatz"/>
+        <w:numPr>
+          <w:ilvl w:val="1"/>
+          <w:numId w:val="1"/>
+        </w:numPr>
+      </w:pPr>
+      <w:r>
+        <w:t>Bettenauslastung mit Retroperspektive</w:t>
+      </w:r>
+    </w:p>
+    <w:p>
+      <w:pPr>
+        <w:pStyle w:val="Listenabsatz"/>
+        <w:numPr>
+          <w:ilvl w:val="0"/>
+          <w:numId w:val="1"/>
+        </w:numPr>
+      </w:pPr>
+      <w:r>
+        <w:t xml:space="preserve">Regression: </w:t>
+      </w:r>
+      <w:proofErr w:type="spellStart"/>
+      <w:r>
+        <w:t>Cost</w:t>
+      </w:r>
+      <w:proofErr w:type="spellEnd"/>
+      <w:r>
+        <w:t>/</w:t>
+      </w:r>
+      <w:proofErr w:type="spellStart"/>
+      <w:r>
+        <w:t>Bed</w:t>
+      </w:r>
+      <w:proofErr w:type="spellEnd"/>
+      <w:r>
+        <w:t xml:space="preserve"> auf Bettenauslastung </w:t>
+      </w:r>
+      <w:r>
+        <w:sym w:font="Wingdings" w:char="F0E0"/>
+      </w:r>
+      <w:r>
+        <w:t xml:space="preserve"> wir vermuten negativen Zusammenhang</w:t>
+      </w:r>
+    </w:p>
+    <w:p>
+      <w:pPr>
+        <w:pStyle w:val="Listenabsatz"/>
+        <w:numPr>
+          <w:ilvl w:val="0"/>
+          <w:numId w:val="1"/>
+        </w:numPr>
+      </w:pPr>
+      <w:r>
+        <w:t xml:space="preserve">Regression: </w:t>
+      </w:r>
+      <w:proofErr w:type="spellStart"/>
+      <w:r>
+        <w:t>Cost</w:t>
+      </w:r>
+      <w:proofErr w:type="spellEnd"/>
+      <w:r>
+        <w:t>/</w:t>
+      </w:r>
+      <w:proofErr w:type="spellStart"/>
+      <w:r>
+        <w:t>Bed</w:t>
+      </w:r>
+      <w:proofErr w:type="spellEnd"/>
+      <w:r>
+        <w:t xml:space="preserve"> auf </w:t>
+      </w:r>
+      <w:proofErr w:type="spellStart"/>
+      <w:r>
+        <w:t>Unterschung</w:t>
+      </w:r>
+      <w:proofErr w:type="spellEnd"/>
+      <w:r>
+        <w:t xml:space="preserve">/Gerät </w:t>
+      </w:r>
+      <w:r>
+        <w:sym w:font="Wingdings" w:char="F0E0"/>
+      </w:r>
+      <w:r>
+        <w:t xml:space="preserve"> wir vermuten negativen Zusammenhang</w:t>
       </w:r>
     </w:p>
     <w:sectPr>
@@ -165,7 +278,7 @@
         <w:rFonts w:ascii="Aptos" w:eastAsiaTheme="minorHAnsi" w:hAnsi="Aptos" w:cstheme="minorBidi" w:hint="default"/>
       </w:rPr>
     </w:lvl>
-    <w:lvl w:ilvl="1" w:tplc="04070003" w:tentative="1">
+    <w:lvl w:ilvl="1" w:tplc="04070003">
       <w:start w:val="1"/>
       <w:numFmt w:val="bullet"/>
       <w:lvlText w:val="o"/>

</xml_diff>